<commit_message>
Finished analytical portion of report
</commit_message>
<xml_diff>
--- a/Documents/Requirements.docx
+++ b/Documents/Requirements.docx
@@ -14,6 +14,12 @@
           <w:rFonts w:ascii="Times New Roman" w:hAnsi="Times New Roman" w:cs="Times New Roman"/>
         </w:rPr>
         <w:t>TRIAC Dimmer Board</w:t>
+      </w:r>
+      <w:r>
+        <w:rPr>
+          <w:rFonts w:ascii="Times New Roman" w:hAnsi="Times New Roman" w:cs="Times New Roman"/>
+        </w:rPr>
+        <w:t xml:space="preserve"> Requirements</w:t>
       </w:r>
     </w:p>
     <w:p>
@@ -192,7 +198,7 @@
         <w:rPr>
           <w:rFonts w:ascii="Times New Roman" w:hAnsi="Times New Roman" w:cs="Times New Roman"/>
         </w:rPr>
-        <w:t>Max temp rise 10 °C (safety)</w:t>
+        <w:t>Max temp rise 10°C (safety)</w:t>
       </w:r>
     </w:p>
     <w:p>
@@ -386,37 +392,37 @@
         <w:rPr>
           <w:rFonts w:ascii="Times New Roman" w:hAnsi="Times New Roman" w:cs="Times New Roman"/>
         </w:rPr>
-        <w:t xml:space="preserve">85 – </w:t>
-      </w:r>
-      <w:r>
-        <w:rPr>
-          <w:rFonts w:ascii="Times New Roman" w:hAnsi="Times New Roman" w:cs="Times New Roman"/>
-        </w:rPr>
-        <w:t>15</w:t>
-      </w:r>
-      <w:r>
-        <w:rPr>
-          <w:rFonts w:ascii="Times New Roman" w:hAnsi="Times New Roman" w:cs="Times New Roman"/>
-        </w:rPr>
-        <w:t>5</w:t>
-      </w:r>
-      <w:r>
-        <w:rPr>
-          <w:rFonts w:ascii="Times New Roman" w:hAnsi="Times New Roman" w:cs="Times New Roman"/>
-        </w:rPr>
-        <w:t xml:space="preserve"> </w:t>
-      </w:r>
-      <w:r>
-        <w:rPr>
-          <w:rFonts w:ascii="Times New Roman" w:hAnsi="Times New Roman" w:cs="Times New Roman"/>
-        </w:rPr>
-        <w:t>VAC @ 60Hz</w:t>
-      </w:r>
-      <w:r>
-        <w:rPr>
-          <w:rFonts w:ascii="Times New Roman" w:hAnsi="Times New Roman" w:cs="Times New Roman"/>
-        </w:rPr>
-        <w:t xml:space="preserve"> (safety)</w:t>
+        <w:t>120</w:t>
+      </w:r>
+      <w:r>
+        <w:rPr>
+          <w:rFonts w:ascii="Times New Roman" w:hAnsi="Times New Roman" w:cs="Times New Roman"/>
+        </w:rPr>
+        <w:t>V</w:t>
+      </w:r>
+      <w:r>
+        <w:rPr>
+          <w:rFonts w:ascii="Times New Roman" w:hAnsi="Times New Roman" w:cs="Times New Roman"/>
+        </w:rPr>
+        <w:t>RMS</w:t>
+      </w:r>
+      <w:r>
+        <w:rPr>
+          <w:rFonts w:ascii="Times New Roman" w:hAnsi="Times New Roman" w:cs="Times New Roman"/>
+        </w:rPr>
+        <w:t xml:space="preserve"> @60Hz</w:t>
+      </w:r>
+      <w:r>
+        <w:rPr>
+          <w:rFonts w:ascii="Times New Roman" w:hAnsi="Times New Roman" w:cs="Times New Roman"/>
+        </w:rPr>
+        <w:t xml:space="preserve"> (</w:t>
+      </w:r>
+      <w:r>
+        <w:rPr>
+          <w:rFonts w:ascii="Times New Roman" w:hAnsi="Times New Roman" w:cs="Times New Roman"/>
+        </w:rPr>
+        <w:t>compatibility)</w:t>
       </w:r>
     </w:p>
     <w:p>
@@ -494,7 +500,7 @@
         <w:rPr>
           <w:rFonts w:ascii="Times New Roman" w:hAnsi="Times New Roman" w:cs="Times New Roman"/>
         </w:rPr>
-        <w:t xml:space="preserve"> V</w:t>
+        <w:t>V</w:t>
       </w:r>
       <w:r>
         <w:rPr>
@@ -512,7 +518,19 @@
         <w:rPr>
           <w:rFonts w:ascii="Times New Roman" w:hAnsi="Times New Roman" w:cs="Times New Roman"/>
         </w:rPr>
-        <w:t xml:space="preserve">(at least 1.5xMax Input Voltage) </w:t>
+        <w:t>(at least 1.</w:t>
+      </w:r>
+      <w:r>
+        <w:rPr>
+          <w:rFonts w:ascii="Times New Roman" w:hAnsi="Times New Roman" w:cs="Times New Roman"/>
+        </w:rPr>
+        <w:t>5 x input voltage</w:t>
+      </w:r>
+      <w:r>
+        <w:rPr>
+          <w:rFonts w:ascii="Times New Roman" w:hAnsi="Times New Roman" w:cs="Times New Roman"/>
+        </w:rPr>
+        <w:t xml:space="preserve">) </w:t>
       </w:r>
       <w:r>
         <w:rPr>
@@ -644,7 +662,57 @@
         <w:rPr>
           <w:rFonts w:ascii="Times New Roman" w:hAnsi="Times New Roman" w:cs="Times New Roman"/>
         </w:rPr>
-        <w:t>Voltage Rating 250 VAC (at least 1.5xMax Input Voltage) (safety)</w:t>
+        <w:t>Slow-blow to protect from extended overcurrent (safety)</w:t>
+      </w:r>
+    </w:p>
+    <w:p>
+      <w:pPr>
+        <w:pStyle w:val="ListParagraph"/>
+        <w:numPr>
+          <w:ilvl w:val="1"/>
+          <w:numId w:val="1"/>
+        </w:numPr>
+        <w:spacing w:after="0"/>
+        <w:rPr>
+          <w:rFonts w:ascii="Times New Roman" w:hAnsi="Times New Roman" w:cs="Times New Roman"/>
+        </w:rPr>
+      </w:pPr>
+      <w:r>
+        <w:rPr>
+          <w:rFonts w:ascii="Times New Roman" w:hAnsi="Times New Roman" w:cs="Times New Roman"/>
+        </w:rPr>
+        <w:t>Relying on circuit breaker to clear short circuit fault current</w:t>
+      </w:r>
+    </w:p>
+    <w:p>
+      <w:pPr>
+        <w:pStyle w:val="ListParagraph"/>
+        <w:numPr>
+          <w:ilvl w:val="0"/>
+          <w:numId w:val="1"/>
+        </w:numPr>
+        <w:spacing w:after="0"/>
+        <w:rPr>
+          <w:rFonts w:ascii="Times New Roman" w:hAnsi="Times New Roman" w:cs="Times New Roman"/>
+        </w:rPr>
+      </w:pPr>
+      <w:r>
+        <w:rPr>
+          <w:rFonts w:ascii="Times New Roman" w:hAnsi="Times New Roman" w:cs="Times New Roman"/>
+        </w:rPr>
+        <w:t>Voltage Rating 250VAC (at least 1.5</w:t>
+      </w:r>
+      <w:r>
+        <w:rPr>
+          <w:rFonts w:ascii="Times New Roman" w:hAnsi="Times New Roman" w:cs="Times New Roman"/>
+        </w:rPr>
+        <w:t xml:space="preserve"> x input voltage</w:t>
+      </w:r>
+      <w:r>
+        <w:rPr>
+          <w:rFonts w:ascii="Times New Roman" w:hAnsi="Times New Roman" w:cs="Times New Roman"/>
+        </w:rPr>
+        <w:t>) (safety)</w:t>
       </w:r>
     </w:p>
     <w:sectPr>

</xml_diff>

<commit_message>
PCB libraries were global, made them local
</commit_message>
<xml_diff>
--- a/Documents/Requirements.docx
+++ b/Documents/Requirements.docx
@@ -179,7 +179,7 @@
         <w:rPr>
           <w:rFonts w:ascii="Times New Roman" w:hAnsi="Times New Roman" w:cs="Times New Roman"/>
         </w:rPr>
-        <w:t>High Power Traces</w:t>
+        <w:t>Load Traces</w:t>
       </w:r>
     </w:p>
     <w:p>
@@ -275,85 +275,6 @@
         <w:rPr>
           <w:rFonts w:ascii="Times New Roman" w:hAnsi="Times New Roman" w:cs="Times New Roman"/>
         </w:rPr>
-        <w:t>Connector Requirements</w:t>
-      </w:r>
-    </w:p>
-    <w:p>
-      <w:pPr>
-        <w:pStyle w:val="ListParagraph"/>
-        <w:numPr>
-          <w:ilvl w:val="0"/>
-          <w:numId w:val="2"/>
-        </w:numPr>
-        <w:spacing w:after="0"/>
-        <w:rPr>
-          <w:rFonts w:ascii="Times New Roman" w:hAnsi="Times New Roman" w:cs="Times New Roman"/>
-        </w:rPr>
-      </w:pPr>
-      <w:r>
-        <w:rPr>
-          <w:rFonts w:ascii="Times New Roman" w:hAnsi="Times New Roman" w:cs="Times New Roman"/>
-        </w:rPr>
-        <w:t>Fully shrouded, no exposed conductors (safety)</w:t>
-      </w:r>
-    </w:p>
-    <w:p>
-      <w:pPr>
-        <w:pStyle w:val="ListParagraph"/>
-        <w:numPr>
-          <w:ilvl w:val="0"/>
-          <w:numId w:val="2"/>
-        </w:numPr>
-        <w:spacing w:after="0"/>
-        <w:rPr>
-          <w:rFonts w:ascii="Times New Roman" w:hAnsi="Times New Roman" w:cs="Times New Roman"/>
-        </w:rPr>
-      </w:pPr>
-      <w:r>
-        <w:rPr>
-          <w:rFonts w:ascii="Times New Roman" w:hAnsi="Times New Roman" w:cs="Times New Roman"/>
-        </w:rPr>
-        <w:t>Right-angle (ergonomics)</w:t>
-      </w:r>
-    </w:p>
-    <w:p>
-      <w:pPr>
-        <w:pStyle w:val="ListParagraph"/>
-        <w:numPr>
-          <w:ilvl w:val="0"/>
-          <w:numId w:val="2"/>
-        </w:numPr>
-        <w:spacing w:after="0"/>
-        <w:rPr>
-          <w:rFonts w:ascii="Times New Roman" w:hAnsi="Times New Roman" w:cs="Times New Roman"/>
-        </w:rPr>
-      </w:pPr>
-      <w:r>
-        <w:rPr>
-          <w:rFonts w:ascii="Times New Roman" w:hAnsi="Times New Roman" w:cs="Times New Roman"/>
-        </w:rPr>
-        <w:t>Tin-plating (cost)</w:t>
-      </w:r>
-    </w:p>
-    <w:p>
-      <w:pPr>
-        <w:spacing w:after="0"/>
-        <w:rPr>
-          <w:rFonts w:ascii="Times New Roman" w:hAnsi="Times New Roman" w:cs="Times New Roman"/>
-        </w:rPr>
-      </w:pPr>
-    </w:p>
-    <w:p>
-      <w:pPr>
-        <w:spacing w:after="0"/>
-        <w:rPr>
-          <w:rFonts w:ascii="Times New Roman" w:hAnsi="Times New Roman" w:cs="Times New Roman"/>
-        </w:rPr>
-      </w:pPr>
-      <w:r>
-        <w:rPr>
-          <w:rFonts w:ascii="Times New Roman" w:hAnsi="Times New Roman" w:cs="Times New Roman"/>
-        </w:rPr>
         <w:t>Specifications</w:t>
       </w:r>
     </w:p>
@@ -578,6 +499,25 @@
           <w:rFonts w:ascii="Times New Roman" w:hAnsi="Times New Roman" w:cs="Times New Roman"/>
         </w:rPr>
         <w:t>Maximum duty cycle shall be a minimum of 90%</w:t>
+      </w:r>
+    </w:p>
+    <w:p>
+      <w:pPr>
+        <w:pStyle w:val="ListParagraph"/>
+        <w:numPr>
+          <w:ilvl w:val="0"/>
+          <w:numId w:val="1"/>
+        </w:numPr>
+        <w:spacing w:after="0"/>
+        <w:rPr>
+          <w:rFonts w:ascii="Times New Roman" w:hAnsi="Times New Roman" w:cs="Times New Roman"/>
+        </w:rPr>
+      </w:pPr>
+      <w:r>
+        <w:rPr>
+          <w:rFonts w:ascii="Times New Roman" w:hAnsi="Times New Roman" w:cs="Times New Roman"/>
+        </w:rPr>
+        <w:t>Minimum duty cycle shall not exceed 0%</w:t>
       </w:r>
     </w:p>
     <w:p>

</xml_diff>